<commit_message>
update cc1 - remove UML questions
</commit_message>
<xml_diff>
--- a/hw/CC1.docx
+++ b/hw/CC1.docx
@@ -1,6 +1,6 @@
 
 <file path=word/document.xml><?xml version="1.0" encoding="utf-8"?>
-<w:document xmlns:wpc="http://schemas.microsoft.com/office/word/2010/wordprocessingCanvas" xmlns:cx="http://schemas.microsoft.com/office/drawing/2014/chartex" xmlns:cx1="http://schemas.microsoft.com/office/drawing/2015/9/8/chartex" xmlns:cx2="http://schemas.microsoft.com/office/drawing/2015/10/21/chartex" xmlns:cx3="http://schemas.microsoft.com/office/drawing/2016/5/9/chartex" xmlns:cx4="http://schemas.microsoft.com/office/drawing/2016/5/10/chartex" xmlns:cx5="http://schemas.microsoft.com/office/drawing/2016/5/11/chartex" xmlns:cx6="http://schemas.microsoft.com/office/drawing/2016/5/12/chartex" xmlns:cx7="http://schemas.microsoft.com/office/drawing/2016/5/13/chartex" xmlns:cx8="http://schemas.microsoft.com/office/drawing/2016/5/14/chartex" xmlns:mc="http://schemas.openxmlformats.org/markup-compatibility/2006" xmlns:aink="http://schemas.microsoft.com/office/drawing/2016/ink" xmlns:am3d="http://schemas.microsoft.com/office/drawing/2017/model3d" xmlns:o="urn:schemas-microsoft-com:office:office" xmlns:r="http://schemas.openxmlformats.org/officeDocument/2006/relationships" xmlns:m="http://schemas.openxmlformats.org/officeDocument/2006/math" xmlns:v="urn:schemas-microsoft-com:vml" xmlns:wp14="http://schemas.microsoft.com/office/word/2010/wordprocessingDrawing" xmlns:wp="http://schemas.openxmlformats.org/drawingml/2006/wordprocessingDrawing" xmlns:w10="urn:schemas-microsoft-com:office:word" xmlns:w="http://schemas.openxmlformats.org/wordprocessingml/2006/main" xmlns:w14="http://schemas.microsoft.com/office/word/2010/wordml" xmlns:w15="http://schemas.microsoft.com/office/word/2012/wordml" xmlns:w16cex="http://schemas.microsoft.com/office/word/2018/wordml/cex" xmlns:w16cid="http://schemas.microsoft.com/office/word/2016/wordml/cid" xmlns:w16="http://schemas.microsoft.com/office/word/2018/wordml" xmlns:w16se="http://schemas.microsoft.com/office/word/2015/wordml/symex" xmlns:wpg="http://schemas.microsoft.com/office/word/2010/wordprocessingGroup" xmlns:wpi="http://schemas.microsoft.com/office/word/2010/wordprocessingInk" xmlns:wne="http://schemas.microsoft.com/office/word/2006/wordml" xmlns:wps="http://schemas.microsoft.com/office/word/2010/wordprocessingShape" mc:Ignorable="w14 w15 w16se w16cid w16 w16cex wp14">
+<w:document xmlns:wpc="http://schemas.microsoft.com/office/word/2010/wordprocessingCanvas" xmlns:cx="http://schemas.microsoft.com/office/drawing/2014/chartex" xmlns:cx1="http://schemas.microsoft.com/office/drawing/2015/9/8/chartex" xmlns:cx2="http://schemas.microsoft.com/office/drawing/2015/10/21/chartex" xmlns:cx3="http://schemas.microsoft.com/office/drawing/2016/5/9/chartex" xmlns:cx4="http://schemas.microsoft.com/office/drawing/2016/5/10/chartex" xmlns:cx5="http://schemas.microsoft.com/office/drawing/2016/5/11/chartex" xmlns:cx6="http://schemas.microsoft.com/office/drawing/2016/5/12/chartex" xmlns:cx7="http://schemas.microsoft.com/office/drawing/2016/5/13/chartex" xmlns:cx8="http://schemas.microsoft.com/office/drawing/2016/5/14/chartex" xmlns:mc="http://schemas.openxmlformats.org/markup-compatibility/2006" xmlns:aink="http://schemas.microsoft.com/office/drawing/2016/ink" xmlns:am3d="http://schemas.microsoft.com/office/drawing/2017/model3d" xmlns:o="urn:schemas-microsoft-com:office:office" xmlns:r="http://schemas.openxmlformats.org/officeDocument/2006/relationships" xmlns:m="http://schemas.openxmlformats.org/officeDocument/2006/math" xmlns:v="urn:schemas-microsoft-com:vml" xmlns:wp14="http://schemas.microsoft.com/office/word/2010/wordprocessingDrawing" xmlns:wp="http://schemas.openxmlformats.org/drawingml/2006/wordprocessingDrawing" xmlns:w10="urn:schemas-microsoft-com:office:word" xmlns:w="http://schemas.openxmlformats.org/wordprocessingml/2006/main" xmlns:w14="http://schemas.microsoft.com/office/word/2010/wordml" xmlns:w15="http://schemas.microsoft.com/office/word/2012/wordml" xmlns:w16cex="http://schemas.microsoft.com/office/word/2018/wordml/cex" xmlns:w16cid="http://schemas.microsoft.com/office/word/2016/wordml/cid" xmlns:w16="http://schemas.microsoft.com/office/word/2018/wordml" xmlns:w16sdtdh="http://schemas.microsoft.com/office/word/2020/wordml/sdtdatahash" xmlns:w16se="http://schemas.microsoft.com/office/word/2015/wordml/symex" xmlns:wpg="http://schemas.microsoft.com/office/word/2010/wordprocessingGroup" xmlns:wpi="http://schemas.microsoft.com/office/word/2010/wordprocessingInk" xmlns:wne="http://schemas.microsoft.com/office/word/2006/wordml" xmlns:wps="http://schemas.microsoft.com/office/word/2010/wordprocessingShape" mc:Ignorable="w14 w15 w16se w16cid w16 w16cex w16sdtdh wp14">
   <w:body>
     <w:p>
       <w:pPr>
@@ -96,10 +96,7 @@
         <w:t>)</w:t>
       </w:r>
       <w:r>
-        <w:t xml:space="preserve"> </w:t>
-      </w:r>
-      <w:r>
-        <w:t>Answer the following review questions from the text book:</w:t>
+        <w:t xml:space="preserve"> Answer the following review questions from the text book:</w:t>
       </w:r>
     </w:p>
     <w:p>
@@ -116,23 +113,26 @@
       </w:r>
       <w:r>
         <w:tab/>
-        <w:t>3.5, 3.6, 3.7, 3.8, 3.9, 3.13, 3.14</w:t>
-      </w:r>
-    </w:p>
-    <w:p>
-      <w:pPr>
-        <w:pStyle w:val="NoSpacing"/>
-      </w:pPr>
-    </w:p>
-    <w:p>
-      <w:pPr>
-        <w:pStyle w:val="NoSpacing"/>
-      </w:pPr>
-      <w:r>
-        <w:t>A2. (30 points)</w:t>
-      </w:r>
-      <w:r>
-        <w:t xml:space="preserve"> Do problem 3.4E from the text book. The question asks for both EER and UML models, but you are required to do only the EER model. Make notes to clarify details that cannot be captured by the EER diagram alone. Submit both your EER diagram and any additional notes you need to clarify your model.</w:t>
+        <w:t xml:space="preserve">3.5, 3.6, 3.7, 3.8, 3.9, </w:t>
+      </w:r>
+      <w:r>
+        <w:rPr>
+          <w:strike/>
+        </w:rPr>
+        <w:t>3.13, 3.14</w:t>
+      </w:r>
+    </w:p>
+    <w:p>
+      <w:pPr>
+        <w:pStyle w:val="NoSpacing"/>
+      </w:pPr>
+    </w:p>
+    <w:p>
+      <w:pPr>
+        <w:pStyle w:val="NoSpacing"/>
+      </w:pPr>
+      <w:r>
+        <w:t>A2. (30 points) Do problem 3.4E from the text book. The question asks for both EER and UML models, but you are required to do only the EER model. Make notes to clarify details that cannot be captured by the EER diagram alone. Submit both your EER diagram and any additional notes you need to clarify your model.</w:t>
       </w:r>
     </w:p>
     <w:p>
@@ -184,13 +184,7 @@
         <w:pStyle w:val="NoSpacing"/>
       </w:pPr>
       <w:r>
-        <w:t>B</w:t>
-      </w:r>
-      <w:r>
-        <w:t>1</w:t>
-      </w:r>
-      <w:r>
-        <w:t>. (5 points) The names of all wines whose name contains the string “Chardonnay”.</w:t>
+        <w:t>B1. (5 points) The names of all wines whose name contains the string “Chardonnay”.</w:t>
       </w:r>
     </w:p>
     <w:p>
@@ -206,51 +200,33 @@
         <w:pStyle w:val="NoSpacing"/>
       </w:pPr>
       <w:r>
-        <w:t>B</w:t>
-      </w:r>
-      <w:r>
-        <w:t>2</w:t>
-      </w:r>
-      <w:r>
-        <w:t>. (5 points) The names of all suppliers whose status is null.</w:t>
-      </w:r>
-    </w:p>
-    <w:p>
-      <w:pPr>
-        <w:pStyle w:val="NoSpacing"/>
-      </w:pPr>
-    </w:p>
-    <w:p>
-      <w:pPr>
-        <w:pStyle w:val="NoSpacing"/>
-      </w:pPr>
-      <w:r>
-        <w:t>B</w:t>
-      </w:r>
-      <w:r>
-        <w:t>3</w:t>
-      </w:r>
-      <w:r>
-        <w:t>. (5 points) The names of all suppliers whose status is not null.</w:t>
-      </w:r>
-    </w:p>
-    <w:p>
-      <w:pPr>
-        <w:pStyle w:val="NoSpacing"/>
-      </w:pPr>
-    </w:p>
-    <w:p>
-      <w:pPr>
-        <w:pStyle w:val="NoSpacing"/>
-      </w:pPr>
-      <w:r>
-        <w:t>B</w:t>
-      </w:r>
-      <w:r>
-        <w:t>4</w:t>
-      </w:r>
-      <w:r>
-        <w:t xml:space="preserve">. (10 points) Consider product 0154, the </w:t>
+        <w:t>B2. (5 points) The names of all suppliers whose status is null.</w:t>
+      </w:r>
+    </w:p>
+    <w:p>
+      <w:pPr>
+        <w:pStyle w:val="NoSpacing"/>
+      </w:pPr>
+    </w:p>
+    <w:p>
+      <w:pPr>
+        <w:pStyle w:val="NoSpacing"/>
+      </w:pPr>
+      <w:r>
+        <w:t>B3. (5 points) The names of all suppliers whose status is not null.</w:t>
+      </w:r>
+    </w:p>
+    <w:p>
+      <w:pPr>
+        <w:pStyle w:val="NoSpacing"/>
+      </w:pPr>
+    </w:p>
+    <w:p>
+      <w:pPr>
+        <w:pStyle w:val="NoSpacing"/>
+      </w:pPr>
+      <w:r>
+        <w:t xml:space="preserve">B4. (10 points) Consider product 0154, the </w:t>
       </w:r>
       <w:r>
         <w:t>Chateau Haut Brion, 2008</w:t>
@@ -296,13 +272,7 @@
         <w:pStyle w:val="NoSpacing"/>
       </w:pPr>
       <w:r>
-        <w:t>B</w:t>
-      </w:r>
-      <w:r>
-        <w:t>5</w:t>
-      </w:r>
-      <w:r>
-        <w:t>. (10 points) Consider your answer to the previous question. Even though we have not studied any of these SQL expressions yet, try to guess what they mean and explain your guesses in one or two sentences. You are not required to do any additional or outside research for this question. Just guess the meanings using common sense.</w:t>
+        <w:t>B5. (10 points) Consider your answer to the previous question. Even though we have not studied any of these SQL expressions yet, try to guess what they mean and explain your guesses in one or two sentences. You are not required to do any additional or outside research for this question. Just guess the meanings using common sense.</w:t>
       </w:r>
     </w:p>
     <w:p>
@@ -321,13 +291,7 @@
         <w:rPr>
           <w:rFonts w:cstheme="minorHAnsi"/>
         </w:rPr>
-        <w:t xml:space="preserve">Total points on assignment: </w:t>
-      </w:r>
-      <w:r>
-        <w:rPr>
-          <w:rFonts w:cstheme="minorHAnsi"/>
-        </w:rPr>
-        <w:t>86</w:t>
+        <w:t>Total points on assignment: 86</w:t>
       </w:r>
     </w:p>
     <w:p>
@@ -346,7 +310,7 @@
 </file>
 
 <file path=word/styles.xml><?xml version="1.0" encoding="utf-8"?>
-<w:styles xmlns:mc="http://schemas.openxmlformats.org/markup-compatibility/2006" xmlns:r="http://schemas.openxmlformats.org/officeDocument/2006/relationships" xmlns:w="http://schemas.openxmlformats.org/wordprocessingml/2006/main" xmlns:w14="http://schemas.microsoft.com/office/word/2010/wordml" xmlns:w15="http://schemas.microsoft.com/office/word/2012/wordml" xmlns:w16cex="http://schemas.microsoft.com/office/word/2018/wordml/cex" xmlns:w16cid="http://schemas.microsoft.com/office/word/2016/wordml/cid" xmlns:w16="http://schemas.microsoft.com/office/word/2018/wordml" xmlns:w16se="http://schemas.microsoft.com/office/word/2015/wordml/symex" mc:Ignorable="w14 w15 w16se w16cid w16 w16cex">
+<w:styles xmlns:mc="http://schemas.openxmlformats.org/markup-compatibility/2006" xmlns:r="http://schemas.openxmlformats.org/officeDocument/2006/relationships" xmlns:w="http://schemas.openxmlformats.org/wordprocessingml/2006/main" xmlns:w14="http://schemas.microsoft.com/office/word/2010/wordml" xmlns:w15="http://schemas.microsoft.com/office/word/2012/wordml" xmlns:w16cex="http://schemas.microsoft.com/office/word/2018/wordml/cex" xmlns:w16cid="http://schemas.microsoft.com/office/word/2016/wordml/cid" xmlns:w16="http://schemas.microsoft.com/office/word/2018/wordml" xmlns:w16sdtdh="http://schemas.microsoft.com/office/word/2020/wordml/sdtdatahash" xmlns:w16se="http://schemas.microsoft.com/office/word/2015/wordml/symex" mc:Ignorable="w14 w15 w16se w16cid w16 w16cex w16sdtdh">
   <w:docDefaults>
     <w:rPrDefault>
       <w:rPr>

</xml_diff>